<commit_message>
Manual de uso actualizado :scorpius:
</commit_message>
<xml_diff>
--- a/docs/Manual de Uso.docx
+++ b/docs/Manual de Uso.docx
@@ -135,16 +135,48 @@
           <w:szCs w:val="42"/>
           <w:lang w:eastAsia="es-AR"/>
         </w:rPr>
-        <w:t>Manual de uso con ilustraciones</w:t>
-      </w:r>
-    </w:p>
-    <w:p>
-      <w:r>
-        <w:t>Para empezar, ejecute el programa y verá lo siguiente:</w:t>
-      </w:r>
-    </w:p>
-    <w:p>
-      <w:r>
+        <w:t>Manual de uso</w:t>
+      </w:r>
+    </w:p>
+    <w:p>
+      <w:r>
+        <w:t>Primero que todo, compile el programa a la versión más reciente.</w:t>
+      </w:r>
+    </w:p>
+    <w:p>
+      <w:pPr>
+        <w:rPr>
+          <w:b/>
+        </w:rPr>
+      </w:pPr>
+      <w:r>
+        <w:t xml:space="preserve">Para eso solo escriba en consola: </w:t>
+      </w:r>
+      <w:proofErr w:type="spellStart"/>
+      <w:r>
+        <w:rPr>
+          <w:b/>
+        </w:rPr>
+        <w:t>make</w:t>
+      </w:r>
+      <w:proofErr w:type="spellEnd"/>
+      <w:r>
+        <w:rPr>
+          <w:b/>
+        </w:rPr>
+        <w:t>:</w:t>
+      </w:r>
+    </w:p>
+    <w:p>
+      <w:pPr>
+        <w:rPr>
+          <w:b/>
+        </w:rPr>
+      </w:pPr>
+      <w:r>
+        <w:rPr>
+          <w:b/>
+        </w:rPr>
         <w:pict>
           <v:shapetype id="_x0000_t75" coordsize="21600,21600" o:spt="75" o:preferrelative="t" path="m@4@5l@4@11@9@11@9@5xe" filled="f" stroked="f">
             <v:stroke joinstyle="miter"/>
@@ -165,14 +197,98 @@
             <v:path o:extrusionok="f" gradientshapeok="t" o:connecttype="rect"/>
             <o:lock v:ext="edit" aspectratio="t"/>
           </v:shapetype>
-          <v:shape id="_x0000_i1025" type="#_x0000_t75" style="width:425.15pt;height:237.7pt">
-            <v:imagedata r:id="rId10" o:title="Selection_002"/>
+          <v:shape id="_x0000_i1039" type="#_x0000_t75" style="width:425.15pt;height:134.85pt">
+            <v:imagedata r:id="rId10" o:title="Selection_025"/>
           </v:shape>
         </w:pict>
       </w:r>
     </w:p>
     <w:p>
       <w:r>
+        <w:t xml:space="preserve">Luego, presione </w:t>
+      </w:r>
+      <w:proofErr w:type="spellStart"/>
+      <w:r>
+        <w:rPr>
+          <w:i/>
+        </w:rPr>
+        <w:t>enter</w:t>
+      </w:r>
+      <w:proofErr w:type="spellEnd"/>
+      <w:r>
+        <w:t>:</w:t>
+      </w:r>
+    </w:p>
+    <w:p>
+      <w:r>
+        <w:pict>
+          <v:shape id="_x0000_i1040" type="#_x0000_t75" style="width:421.7pt;height:64pt">
+            <v:imagedata r:id="rId11" o:title="Selection_027" cropbottom="8153f" cropright="532f"/>
+          </v:shape>
+        </w:pict>
+      </w:r>
+    </w:p>
+    <w:p>
+      <w:r>
+        <w:t>Ya compiló con éxito, ya que no informó de ningún error de compilación. Si se vuelve a ejecutar el mismo comando:</w:t>
+      </w:r>
+    </w:p>
+    <w:p>
+      <w:r>
+        <w:pict>
+          <v:shape id="_x0000_i1042" type="#_x0000_t75" style="width:425.15pt;height:75.45pt">
+            <v:imagedata r:id="rId12" o:title="Selection_028"/>
+          </v:shape>
+        </w:pict>
+      </w:r>
+    </w:p>
+    <w:p>
+      <w:r>
+        <w:t>Con lo cual el juego ya está compilado y actualizado a la última versión. Para ejecutarlo:</w:t>
+      </w:r>
+      <w:r>
+        <w:pict>
+          <v:shape id="_x0000_i1047" type="#_x0000_t75" style="width:425.15pt;height:74.3pt">
+            <v:imagedata r:id="rId13" o:title="Selection_029"/>
+          </v:shape>
+        </w:pict>
+      </w:r>
+    </w:p>
+    <w:p/>
+    <w:p>
+      <w:r>
+        <w:t xml:space="preserve">Y presione </w:t>
+      </w:r>
+      <w:proofErr w:type="spellStart"/>
+      <w:r>
+        <w:rPr>
+          <w:i/>
+        </w:rPr>
+        <w:t>enter</w:t>
+      </w:r>
+      <w:proofErr w:type="spellEnd"/>
+      <w:r>
+        <w:t>.</w:t>
+      </w:r>
+      <w:bookmarkStart w:id="0" w:name="_GoBack"/>
+      <w:bookmarkEnd w:id="0"/>
+    </w:p>
+    <w:p>
+      <w:r>
+        <w:t>Para empezar, ejecute el programa y verá lo siguiente:</w:t>
+      </w:r>
+    </w:p>
+    <w:p>
+      <w:r>
+        <w:pict>
+          <v:shape id="_x0000_i1025" type="#_x0000_t75" style="width:425.15pt;height:237.7pt">
+            <v:imagedata r:id="rId14" o:title="Selection_002"/>
+          </v:shape>
+        </w:pict>
+      </w:r>
+    </w:p>
+    <w:p>
+      <w:r>
         <w:t>Luego, deberá ingresar alguna de las 4 opciones.</w:t>
       </w:r>
     </w:p>
@@ -184,8 +300,8 @@
     <w:p>
       <w:r>
         <w:pict>
-          <v:shape id="_x0000_i1026" type="#_x0000_t75" style="width:425.15pt;height:126.85pt">
-            <v:imagedata r:id="rId11" o:title="Selection_007"/>
+          <v:shape id="_x0000_i1037" type="#_x0000_t75" style="width:425.15pt;height:134.85pt">
+            <v:imagedata r:id="rId10" o:title="Selection_025"/>
           </v:shape>
         </w:pict>
       </w:r>
@@ -206,23 +322,30 @@
       <w:r>
         <w:t xml:space="preserve"> y Jugador2 son las fichas Z.</w:t>
       </w:r>
-      <w:bookmarkStart w:id="0" w:name="_GoBack"/>
-      <w:bookmarkEnd w:id="0"/>
     </w:p>
     <w:p/>
     <w:p/>
     <w:p>
       <w:r>
+        <w:lastRenderedPageBreak/>
         <w:pict>
           <v:shape id="_x0000_i1027" type="#_x0000_t75" style="width:425.15pt;height:238.85pt">
-            <v:imagedata r:id="rId12" o:title="Selection_008"/>
+            <v:imagedata r:id="rId15" o:title="Selection_008"/>
           </v:shape>
         </w:pict>
       </w:r>
     </w:p>
     <w:p>
       <w:r>
-        <w:t>Note que estando tanto en la opción 1 ó 2, el juego elige arbitrariamente quien empieza a jugar. Por ende, téngalo definido antes de comenzar. En este caso, comienza el Jugador2. Puede ejecutar 3 operaciones:</w:t>
+        <w:t xml:space="preserve">Note que estando tanto en la opción 1 </w:t>
+      </w:r>
+      <w:proofErr w:type="spellStart"/>
+      <w:r>
+        <w:t>ó</w:t>
+      </w:r>
+      <w:proofErr w:type="spellEnd"/>
+      <w:r>
+        <w:t xml:space="preserve"> 2, el juego elige arbitrariamente quien empieza a jugar. Por ende, téngalo definido antes de comenzar. En este caso, comienza el Jugador2. Puede ejecutar 3 operaciones:</w:t>
       </w:r>
     </w:p>
     <w:p>
@@ -270,7 +393,7 @@
       <w:r>
         <w:pict>
           <v:shape id="_x0000_i1028" type="#_x0000_t75" style="width:425.15pt;height:238.85pt">
-            <v:imagedata r:id="rId13" o:title="Selection_009"/>
+            <v:imagedata r:id="rId16" o:title="Selection_009"/>
           </v:shape>
         </w:pict>
       </w:r>
@@ -284,12 +407,14 @@
       <w:r>
         <w:t xml:space="preserve">Como es el turno del Jugador2, solo tiene dos fichas, uno de los movimientos posibles es el indicado en la imagen anterior. Al ingresar </w:t>
       </w:r>
+      <w:proofErr w:type="spellStart"/>
       <w:r>
         <w:rPr>
           <w:i/>
         </w:rPr>
         <w:t>enter</w:t>
       </w:r>
+      <w:proofErr w:type="spellEnd"/>
       <w:r>
         <w:t xml:space="preserve"> se efectúa el movimiento (si fue válido).</w:t>
       </w:r>
@@ -308,9 +433,10 @@
         </w:tabs>
       </w:pPr>
       <w:r>
+        <w:lastRenderedPageBreak/>
         <w:pict>
           <v:shape id="_x0000_i1029" type="#_x0000_t75" style="width:425.15pt;height:240pt">
-            <v:imagedata r:id="rId14" o:title="Selection_010"/>
+            <v:imagedata r:id="rId17" o:title="Selection_010"/>
           </v:shape>
         </w:pict>
       </w:r>
@@ -333,14 +459,18 @@
       <w:r>
         <w:pict>
           <v:shape id="_x0000_i1030" type="#_x0000_t75" style="width:425.15pt;height:242.3pt">
-            <v:imagedata r:id="rId15" o:title="Selection_011"/>
+            <v:imagedata r:id="rId18" o:title="Selection_011"/>
           </v:shape>
         </w:pict>
       </w:r>
     </w:p>
     <w:p>
       <w:r>
-        <w:t>Al apretar e</w:t>
+        <w:t xml:space="preserve">Al apretar </w:t>
+      </w:r>
+      <w:proofErr w:type="spellStart"/>
+      <w:r>
+        <w:t>e</w:t>
       </w:r>
       <w:r>
         <w:rPr>
@@ -348,6 +478,7 @@
         </w:rPr>
         <w:t>nter</w:t>
       </w:r>
+      <w:proofErr w:type="spellEnd"/>
       <w:r>
         <w:t xml:space="preserve"> se ingresa el comando:</w:t>
       </w:r>
@@ -380,7 +511,7 @@
                     </pic:cNvPicPr>
                   </pic:nvPicPr>
                   <pic:blipFill>
-                    <a:blip r:embed="rId16">
+                    <a:blip r:embed="rId19">
                       <a:extLst>
                         <a:ext uri="{28A0092B-C50C-407E-A947-70E740481C1C}">
                           <a14:useLocalDpi xmlns:a14="http://schemas.microsoft.com/office/drawing/2010/main" val="0"/>
@@ -426,7 +557,10 @@
         </w:tabs>
       </w:pPr>
       <w:r>
-        <w:t>Y el tablero queda como en la imagen anterior. Ahora en nuevamente el turno del Jugador2, quien puede optar por guardar la partida tal como está:</w:t>
+        <w:t>Y el tablero queda como en la imagen anterior. Ahora en nuevamente el turno del Jugador2, quien puede optar por guardar la partida tal como e</w:t>
+      </w:r>
+      <w:r>
+        <w:t xml:space="preserve">stá. El máximo del nombre del archivo es de 100 caracteres. </w:t>
       </w:r>
     </w:p>
     <w:p>
@@ -438,7 +572,7 @@
       <w:r>
         <w:pict>
           <v:shape id="_x0000_i1031" type="#_x0000_t75" style="width:301.7pt;height:188.55pt">
-            <v:imagedata r:id="rId17" o:title="Selection_021"/>
+            <v:imagedata r:id="rId20" o:title="Selection_021"/>
           </v:shape>
         </w:pict>
       </w:r>
@@ -452,12 +586,14 @@
       <w:r>
         <w:t xml:space="preserve">Luego, presiona </w:t>
       </w:r>
+      <w:proofErr w:type="spellStart"/>
       <w:r>
         <w:rPr>
           <w:i/>
         </w:rPr>
         <w:t>enter</w:t>
       </w:r>
+      <w:proofErr w:type="spellEnd"/>
       <w:r>
         <w:t xml:space="preserve"> y se ingresa el comando:</w:t>
       </w:r>
@@ -472,7 +608,7 @@
         <w:lastRenderedPageBreak/>
         <w:pict>
           <v:shape id="_x0000_i1032" type="#_x0000_t75" style="width:275.45pt;height:224pt">
-            <v:imagedata r:id="rId18" o:title="Selection_022"/>
+            <v:imagedata r:id="rId21" o:title="Selection_022"/>
           </v:shape>
         </w:pict>
       </w:r>
@@ -485,7 +621,15 @@
         </w:tabs>
       </w:pPr>
       <w:r>
-        <w:t>Luego, puede optar por la tercera opción, que es salir (quit):</w:t>
+        <w:t>Luego, puede optar por la tercera opción, que es salir (</w:t>
+      </w:r>
+      <w:proofErr w:type="spellStart"/>
+      <w:r>
+        <w:t>quit</w:t>
+      </w:r>
+      <w:proofErr w:type="spellEnd"/>
+      <w:r>
+        <w:t>):</w:t>
       </w:r>
     </w:p>
     <w:p>
@@ -497,7 +641,7 @@
       <w:r>
         <w:pict>
           <v:shape id="_x0000_i1033" type="#_x0000_t75" style="width:345.15pt;height:154.3pt">
-            <v:imagedata r:id="rId19" o:title="Selection_014" cropbottom="23420f" cropright="12274f"/>
+            <v:imagedata r:id="rId22" o:title="Selection_014" cropbottom="23420f" cropright="12274f"/>
           </v:shape>
         </w:pict>
       </w:r>
@@ -528,7 +672,7 @@
       <w:r>
         <w:pict>
           <v:shape id="_x0000_i1034" type="#_x0000_t75" style="width:376pt;height:170.3pt">
-            <v:imagedata r:id="rId20" o:title="Selection_015" cropbottom="19613f" cropright="7513f"/>
+            <v:imagedata r:id="rId23" o:title="Selection_015" cropbottom="19613f" cropright="7513f"/>
           </v:shape>
         </w:pict>
       </w:r>
@@ -580,8 +724,8 @@
       </w:pPr>
       <w:r>
         <w:pict>
-          <v:shape id="_x0000_i1035" type="#_x0000_t75" style="width:394.3pt;height:96pt">
-            <v:imagedata r:id="rId21" o:title="Selection_023" cropbottom="2934f" cropright="618f"/>
+          <v:shape id="_x0000_i1044" type="#_x0000_t75" style="width:397.7pt;height:81.15pt">
+            <v:imagedata r:id="rId24" o:title="Selection_030"/>
           </v:shape>
         </w:pict>
       </w:r>
@@ -594,13 +738,12 @@
       </w:pPr>
       <w:r>
         <w:pict>
-          <v:shape id="_x0000_i1036" type="#_x0000_t75" style="width:396.55pt;height:267.45pt">
-            <v:imagedata r:id="rId22" o:title="Selection_024"/>
+          <v:shape id="_x0000_i1036" type="#_x0000_t75" style="width:396.55pt;height:172.55pt">
+            <v:imagedata r:id="rId25" o:title="Selection_024" croptop="23242f"/>
           </v:shape>
         </w:pict>
       </w:r>
     </w:p>
-    <w:p/>
     <w:p>
       <w:pPr>
         <w:tabs>
@@ -612,7 +755,7 @@
       </w:r>
     </w:p>
     <w:sectPr>
-      <w:footerReference w:type="default" r:id="rId23"/>
+      <w:footerReference w:type="default" r:id="rId26"/>
       <w:pgSz w:w="11906" w:h="16838"/>
       <w:pgMar w:top="1417" w:right="1701" w:bottom="1417" w:left="1701" w:header="708" w:footer="708" w:gutter="0"/>
       <w:cols w:space="708"/>
@@ -694,7 +837,7 @@
         <w:sz w:val="20"/>
         <w:szCs w:val="20"/>
       </w:rPr>
-      <w:t>4</w:t>
+      <w:t>7</w:t>
     </w:r>
     <w:r>
       <w:rPr>
@@ -1840,7 +1983,7 @@
 </file>
 
 <file path=customXml/itemProps1.xml><?xml version="1.0" encoding="utf-8"?>
-<ds:datastoreItem xmlns:ds="http://schemas.openxmlformats.org/officeDocument/2006/customXml" ds:itemID="{D59D1938-6622-44AC-90B2-64E2B630FAE0}">
+<ds:datastoreItem xmlns:ds="http://schemas.openxmlformats.org/officeDocument/2006/customXml" ds:itemID="{40F9446F-751C-4357-A338-82DD0879F39B}">
   <ds:schemaRefs>
     <ds:schemaRef ds:uri="http://schemas.openxmlformats.org/officeDocument/2006/bibliography"/>
   </ds:schemaRefs>

</xml_diff>